<commit_message>
add: Requisitos de Información y Diagrama de clases
</commit_message>
<xml_diff>
--- a/docs/Requisitos.docx
+++ b/docs/Requisitos.docx
@@ -258,52 +258,572 @@
         <w:t xml:space="preserve">, etc. (¿Posibilidad de añadir gimnasios y paradas o resultaría </w:t>
       </w:r>
       <w:r>
-        <w:t>r</w:t>
-      </w:r>
+        <w:t>redundante</w:t>
+      </w:r>
+      <w:r>
+        <w:t>?)</w:t>
+      </w:r>
+    </w:p>
+    <w:p>
+      <w:pPr>
+        <w:pStyle w:val="Subttulo"/>
+      </w:pPr>
+      <w:r>
+        <w:t>Funciones sociales:</w:t>
+      </w:r>
+    </w:p>
+    <w:p>
+      <w:r>
+        <w:t xml:space="preserve">· Sistema de emparejamiento entre </w:t>
+      </w:r>
+      <w:proofErr w:type="spellStart"/>
+      <w:r>
+        <w:t>Trainers</w:t>
+      </w:r>
+      <w:proofErr w:type="spellEnd"/>
+      <w:r>
+        <w:t xml:space="preserve"> por equipo(</w:t>
+      </w:r>
+      <w:proofErr w:type="spellStart"/>
+      <w:r>
+        <w:t>team</w:t>
+      </w:r>
+      <w:proofErr w:type="spellEnd"/>
+      <w:r>
+        <w:t>) y amistad (</w:t>
+      </w:r>
+      <w:proofErr w:type="spellStart"/>
+      <w:r>
+        <w:t>friend</w:t>
+      </w:r>
+      <w:proofErr w:type="spellEnd"/>
+      <w:r>
+        <w:t xml:space="preserve">). Un </w:t>
+      </w:r>
+      <w:proofErr w:type="spellStart"/>
+      <w:r>
+        <w:t>Trainer</w:t>
+      </w:r>
+      <w:proofErr w:type="spellEnd"/>
+      <w:r>
+        <w:t xml:space="preserve"> podría solicitar amistad y ver los atributos visibles (</w:t>
+      </w:r>
+      <w:proofErr w:type="spellStart"/>
+      <w:r>
+        <w:t>attrs</w:t>
+      </w:r>
+      <w:proofErr w:type="spellEnd"/>
+      <w:r>
+        <w:t xml:space="preserve">. públicos obtenidos de la API de </w:t>
+      </w:r>
+      <w:proofErr w:type="spellStart"/>
+      <w:proofErr w:type="gramStart"/>
+      <w:r>
+        <w:t>P.Go</w:t>
+      </w:r>
+      <w:proofErr w:type="spellEnd"/>
+      <w:proofErr w:type="gramEnd"/>
+      <w:r>
+        <w:t xml:space="preserve">) de otro </w:t>
+      </w:r>
+      <w:proofErr w:type="spellStart"/>
+      <w:r>
+        <w:t>Trainer</w:t>
+      </w:r>
+      <w:proofErr w:type="spellEnd"/>
+      <w:r>
+        <w:t xml:space="preserve"> si lo busca.</w:t>
+      </w:r>
+    </w:p>
+    <w:p>
+      <w:r>
+        <w:t>· Sugerencia de amigos (por cercanía, por equipo, por amigos de amigos).</w:t>
+      </w:r>
+    </w:p>
+    <w:p>
+      <w:r>
+        <w:t>· Crear / registrarse en eventos. Estos pueden ser públicos, para tus amigos, o solo para un equipo</w:t>
+      </w:r>
+      <w:r>
+        <w:t>.</w:t>
+      </w:r>
+    </w:p>
+    <w:p>
+      <w:r>
+        <w:t>· Notificar sobre entrenadores cercanos (amigos y del mismo equipo) en el mapa.</w:t>
+      </w:r>
+    </w:p>
+    <w:p>
+      <w:r>
+        <w:t xml:space="preserve">· Sistema de reportes y </w:t>
+      </w:r>
+      <w:proofErr w:type="spellStart"/>
+      <w:r>
+        <w:t>baneos</w:t>
+      </w:r>
+      <w:proofErr w:type="spellEnd"/>
+      <w:r>
+        <w:t xml:space="preserve"> automático (¿IA?).</w:t>
+      </w:r>
+    </w:p>
+    <w:p>
+      <w:pPr>
+        <w:pStyle w:val="Ttulo1"/>
+      </w:pPr>
+      <w:r>
+        <w:t>Requisitos de Información:</w:t>
+      </w:r>
+    </w:p>
+    <w:p>
+      <w:pPr>
+        <w:rPr>
+          <w:u w:val="single"/>
+        </w:rPr>
+      </w:pPr>
+    </w:p>
+    <w:p>
+      <w:pPr>
+        <w:pStyle w:val="Prrafodelista"/>
+        <w:numPr>
+          <w:ilvl w:val="0"/>
+          <w:numId w:val="1"/>
+        </w:numPr>
+      </w:pPr>
+      <w:r>
+        <w:t xml:space="preserve">Usuarios quedarán registrados como </w:t>
+      </w:r>
+      <w:proofErr w:type="spellStart"/>
+      <w:r>
+        <w:t>User</w:t>
+      </w:r>
+      <w:proofErr w:type="spellEnd"/>
+      <w:r>
+        <w:t xml:space="preserve">, con atributos como </w:t>
+      </w:r>
+      <w:proofErr w:type="spellStart"/>
+      <w:r>
+        <w:t>username</w:t>
+      </w:r>
+      <w:proofErr w:type="spellEnd"/>
+      <w:r>
+        <w:t xml:space="preserve">, </w:t>
+      </w:r>
+      <w:proofErr w:type="spellStart"/>
+      <w:r>
+        <w:t>password</w:t>
+      </w:r>
+      <w:proofErr w:type="spellEnd"/>
+      <w:r>
+        <w:t xml:space="preserve">, email, </w:t>
+      </w:r>
+      <w:proofErr w:type="spellStart"/>
+      <w:r>
+        <w:t>date_joined</w:t>
+      </w:r>
+      <w:proofErr w:type="spellEnd"/>
+      <w:r>
+        <w:t xml:space="preserve">, </w:t>
+      </w:r>
+      <w:proofErr w:type="spellStart"/>
+      <w:r>
+        <w:t>is_active</w:t>
+      </w:r>
+      <w:proofErr w:type="spellEnd"/>
+      <w:r>
+        <w:t xml:space="preserve"> y </w:t>
+      </w:r>
+      <w:proofErr w:type="spellStart"/>
+      <w:r>
+        <w:t>last_login</w:t>
+      </w:r>
+      <w:proofErr w:type="spellEnd"/>
+      <w:r>
+        <w:t>, para proveerles de autenticación mediante credenciales (</w:t>
+      </w:r>
+      <w:proofErr w:type="spellStart"/>
+      <w:r>
+        <w:t>username</w:t>
+      </w:r>
+      <w:proofErr w:type="spellEnd"/>
+      <w:r>
+        <w:t xml:space="preserve">, </w:t>
+      </w:r>
+      <w:proofErr w:type="spellStart"/>
+      <w:r>
+        <w:t>password</w:t>
+      </w:r>
+      <w:proofErr w:type="spellEnd"/>
+      <w:r>
+        <w:t xml:space="preserve">), información sobre sus </w:t>
+      </w:r>
+      <w:proofErr w:type="spellStart"/>
+      <w:r>
+        <w:t>login</w:t>
+      </w:r>
+      <w:proofErr w:type="spellEnd"/>
+      <w:r>
+        <w:t xml:space="preserve"> (</w:t>
+      </w:r>
+      <w:proofErr w:type="spellStart"/>
+      <w:r>
+        <w:t>date_joined</w:t>
+      </w:r>
+      <w:proofErr w:type="spellEnd"/>
+      <w:r>
+        <w:t xml:space="preserve">, </w:t>
+      </w:r>
+      <w:proofErr w:type="spellStart"/>
+      <w:r>
+        <w:t>is_active</w:t>
+      </w:r>
+      <w:proofErr w:type="spellEnd"/>
+      <w:r>
+        <w:t xml:space="preserve">, </w:t>
+      </w:r>
+      <w:proofErr w:type="spellStart"/>
+      <w:r>
+        <w:t>last_login</w:t>
+      </w:r>
+      <w:proofErr w:type="spellEnd"/>
+      <w:r>
+        <w:t>) y un email para notificaciones.</w:t>
+      </w:r>
+    </w:p>
+    <w:p>
+      <w:pPr>
+        <w:pStyle w:val="Prrafodelista"/>
+      </w:pPr>
+    </w:p>
+    <w:p>
+      <w:pPr>
+        <w:pStyle w:val="Prrafodelista"/>
+        <w:numPr>
+          <w:ilvl w:val="0"/>
+          <w:numId w:val="1"/>
+        </w:numPr>
+      </w:pPr>
+      <w:r>
+        <w:t xml:space="preserve">Cada usuario estará asociado a un </w:t>
+      </w:r>
+      <w:proofErr w:type="spellStart"/>
+      <w:r>
+        <w:t>Trainer</w:t>
+      </w:r>
+      <w:proofErr w:type="spellEnd"/>
+      <w:r>
+        <w:t>, con un nombre (</w:t>
+      </w:r>
+      <w:proofErr w:type="spellStart"/>
+      <w:r>
+        <w:t>name</w:t>
+      </w:r>
+      <w:proofErr w:type="spellEnd"/>
+      <w:r>
+        <w:t>) que representa su nombre</w:t>
+      </w:r>
+      <w:r>
+        <w:t xml:space="preserve"> oficial</w:t>
+      </w:r>
+      <w:r>
+        <w:t xml:space="preserve"> en la aplicación de </w:t>
+      </w:r>
+      <w:proofErr w:type="spellStart"/>
+      <w:r>
+        <w:t>PokémonGo</w:t>
+      </w:r>
+      <w:proofErr w:type="spellEnd"/>
+      <w:r>
+        <w:t xml:space="preserve"> (posteriormente usada para obtener datos extra), el equipo al que pertenece (</w:t>
+      </w:r>
+      <w:proofErr w:type="spellStart"/>
+      <w:r>
+        <w:t>team</w:t>
+      </w:r>
+      <w:proofErr w:type="spellEnd"/>
+      <w:r>
+        <w:t>: INSTINCT, VALOR o MYSTIC), su localidad (</w:t>
+      </w:r>
+      <w:proofErr w:type="spellStart"/>
+      <w:r>
+        <w:t>home_location</w:t>
+      </w:r>
+      <w:proofErr w:type="spellEnd"/>
+      <w:r>
+        <w:t xml:space="preserve">) y su posición actual (provista por el GPS de la app Android) para </w:t>
+      </w:r>
+      <w:proofErr w:type="spellStart"/>
+      <w:r>
+        <w:t>mostarle</w:t>
+      </w:r>
+      <w:proofErr w:type="spellEnd"/>
+      <w:r>
+        <w:t xml:space="preserve"> eventos, amigos cercanos, etc.</w:t>
+      </w:r>
+    </w:p>
+    <w:p>
+      <w:pPr>
+        <w:pStyle w:val="Prrafodelista"/>
+      </w:pPr>
+    </w:p>
+    <w:p>
+      <w:pPr>
+        <w:pStyle w:val="Prrafodelista"/>
+        <w:numPr>
+          <w:ilvl w:val="0"/>
+          <w:numId w:val="1"/>
+        </w:numPr>
+      </w:pPr>
+      <w:r>
+        <w:t xml:space="preserve">Cada </w:t>
+      </w:r>
+      <w:proofErr w:type="spellStart"/>
+      <w:r>
+        <w:t>Trainer</w:t>
+      </w:r>
+      <w:proofErr w:type="spellEnd"/>
+      <w:r>
+        <w:t xml:space="preserve"> podrá crear un Post, con un título y un texto de contenido, en el que podrá decidir si verlo y responderlo todos los de su propio equipo (</w:t>
+      </w:r>
+      <w:r>
+        <w:rPr>
+          <w:u w:val="single"/>
+        </w:rPr>
+        <w:t>INSTINCT</w:t>
+      </w:r>
+      <w:r>
+        <w:t>, VALOR o MYSTIC), sus amigos (FRIENDS) o todo el mundo (GLOBAL). Dicho Post podrá ser respondido con otro Post (deberá indicarse a qué Post responde) y editado por el mismo creador (deberá indicarse cuándo fue editado).</w:t>
+      </w:r>
+      <w:r>
+        <w:t xml:space="preserve"> </w:t>
+      </w:r>
+      <w:proofErr w:type="gramStart"/>
+      <w:r>
+        <w:t>Además</w:t>
+      </w:r>
+      <w:proofErr w:type="gramEnd"/>
+      <w:r>
+        <w:t xml:space="preserve"> podrá estar abierto a nuevas respuestas y votos (OPEN) o cerrado, ya</w:t>
+      </w:r>
+      <w:r>
+        <w:t xml:space="preserve"> resuelto o finalizado (CLOSED), y almacenar los votos</w:t>
+      </w:r>
+      <w:r>
+        <w:t xml:space="preserve"> positiv</w:t>
+      </w:r>
+      <w:r>
+        <w:t>os</w:t>
+      </w:r>
+      <w:r>
+        <w:t xml:space="preserve"> (</w:t>
+      </w:r>
+      <w:proofErr w:type="spellStart"/>
+      <w:r>
+        <w:t>like</w:t>
+      </w:r>
+      <w:r>
+        <w:t>s</w:t>
+      </w:r>
+      <w:proofErr w:type="spellEnd"/>
+      <w:r>
+        <w:t>) y negativ</w:t>
+      </w:r>
+      <w:r>
+        <w:t>os</w:t>
+      </w:r>
+      <w:r>
+        <w:t xml:space="preserve"> (</w:t>
+      </w:r>
+      <w:proofErr w:type="spellStart"/>
+      <w:r>
+        <w:t>dislike</w:t>
+      </w:r>
+      <w:r>
+        <w:t>s</w:t>
+      </w:r>
+      <w:proofErr w:type="spellEnd"/>
+      <w:r>
+        <w:t>).</w:t>
+      </w:r>
+    </w:p>
+    <w:p>
+      <w:pPr>
+        <w:pStyle w:val="Prrafodelista"/>
+        <w:rPr>
+          <w:u w:val="single"/>
+        </w:rPr>
+      </w:pPr>
+    </w:p>
+    <w:p>
+      <w:pPr>
+        <w:pStyle w:val="Prrafodelista"/>
+        <w:numPr>
+          <w:ilvl w:val="0"/>
+          <w:numId w:val="1"/>
+        </w:numPr>
+      </w:pPr>
+      <w:r>
+        <w:t xml:space="preserve">Serán registrados Eventos oficiales, provistos por una API externa. Estos eventos registrarán un nombre, una descripción, una localización, y las fechas de comienzo y finalización. También se registrarán los </w:t>
+      </w:r>
+      <w:proofErr w:type="spellStart"/>
+      <w:r>
+        <w:t>Trainers</w:t>
+      </w:r>
+      <w:proofErr w:type="spellEnd"/>
+      <w:r>
+        <w:t xml:space="preserve"> que asistirán a dichos eventos.</w:t>
+      </w:r>
+    </w:p>
+    <w:p>
+      <w:pPr>
+        <w:pStyle w:val="Prrafodelista"/>
+      </w:pPr>
+    </w:p>
+    <w:p>
+      <w:pPr>
+        <w:pStyle w:val="Prrafodelista"/>
+        <w:numPr>
+          <w:ilvl w:val="0"/>
+          <w:numId w:val="1"/>
+        </w:numPr>
+      </w:pPr>
+      <w:r>
+        <w:t xml:space="preserve">Los </w:t>
+      </w:r>
+      <w:proofErr w:type="spellStart"/>
+      <w:r>
+        <w:t>Trainers</w:t>
+      </w:r>
+      <w:proofErr w:type="spellEnd"/>
+      <w:r>
+        <w:t xml:space="preserve"> podrán tener amigos, si entre estos hay una aceptación mutua de una solicitud previa, que podrá ser aceptada, rechazada, o ignorada (en cuyo caso no se volverá a poder solicitar).</w:t>
+      </w:r>
+    </w:p>
+    <w:p>
+      <w:pPr>
+        <w:pStyle w:val="Prrafodelista"/>
+      </w:pPr>
+    </w:p>
+    <w:p>
+      <w:pPr>
+        <w:pStyle w:val="Prrafodelista"/>
+        <w:numPr>
+          <w:ilvl w:val="0"/>
+          <w:numId w:val="1"/>
+        </w:numPr>
+      </w:pPr>
+      <w:r>
+        <w:t xml:space="preserve">Los </w:t>
+      </w:r>
+      <w:proofErr w:type="spellStart"/>
+      <w:r>
+        <w:t>Trainers</w:t>
+      </w:r>
+      <w:proofErr w:type="spellEnd"/>
+      <w:r>
+        <w:t xml:space="preserve"> tendrán una serie de permisos para acceder a cierto contenido de la aplicación, como puede ser: ver </w:t>
+      </w:r>
+      <w:proofErr w:type="spellStart"/>
+      <w:r>
+        <w:t>posts</w:t>
+      </w:r>
+      <w:proofErr w:type="spellEnd"/>
+      <w:r>
+        <w:t xml:space="preserve"> globales, ver </w:t>
+      </w:r>
+      <w:proofErr w:type="spellStart"/>
+      <w:r>
+        <w:t>posts</w:t>
+      </w:r>
+      <w:proofErr w:type="spellEnd"/>
+      <w:r>
+        <w:t xml:space="preserve"> de tu equipo, ver </w:t>
+      </w:r>
+      <w:proofErr w:type="spellStart"/>
+      <w:r>
+        <w:t>posts</w:t>
+      </w:r>
+      <w:proofErr w:type="spellEnd"/>
+      <w:r>
+        <w:t xml:space="preserve"> de amigos, crear/editar </w:t>
+      </w:r>
+      <w:proofErr w:type="spellStart"/>
+      <w:r>
+        <w:t>posts</w:t>
+      </w:r>
+      <w:proofErr w:type="spellEnd"/>
+      <w:r>
+        <w:t>,</w:t>
+      </w:r>
+      <w:r>
+        <w:t xml:space="preserve"> responder </w:t>
+      </w:r>
+      <w:proofErr w:type="spellStart"/>
+      <w:r>
+        <w:t>posts</w:t>
+      </w:r>
+      <w:proofErr w:type="spellEnd"/>
+      <w:r>
+        <w:t>,</w:t>
+      </w:r>
+      <w:r>
+        <w:t xml:space="preserve"> votar </w:t>
+      </w:r>
+      <w:proofErr w:type="spellStart"/>
+      <w:r>
+        <w:t>posts</w:t>
+      </w:r>
+      <w:proofErr w:type="spellEnd"/>
+      <w:r>
+        <w:t>,</w:t>
+      </w:r>
+      <w:r>
+        <w:t xml:space="preserve"> ver perfil de otro</w:t>
+      </w:r>
+      <w:r>
+        <w:t xml:space="preserve">s </w:t>
+      </w:r>
+      <w:proofErr w:type="spellStart"/>
+      <w:r>
+        <w:t>Trainers</w:t>
+      </w:r>
+      <w:proofErr w:type="spellEnd"/>
+      <w:r>
+        <w:t xml:space="preserve">, ver perfil de </w:t>
+      </w:r>
+      <w:r>
+        <w:t xml:space="preserve">amigos, </w:t>
+      </w:r>
+      <w:r>
+        <w:t>registrarse/asistir a eventos, etc.</w:t>
+      </w:r>
+    </w:p>
+    <w:p>
+      <w:pPr>
+        <w:pStyle w:val="Prrafodelista"/>
+      </w:pPr>
+    </w:p>
+    <w:p>
+      <w:pPr>
+        <w:pStyle w:val="Ttulo1"/>
+      </w:pPr>
+      <w:r>
+        <w:t>Requisitos Funcionales:</w:t>
+      </w:r>
+    </w:p>
+    <w:p>
       <w:bookmarkStart w:id="0" w:name="_GoBack"/>
       <w:bookmarkEnd w:id="0"/>
-      <w:r>
-        <w:t>edundante</w:t>
-      </w:r>
-      <w:r>
-        <w:t>?)</w:t>
-      </w:r>
-    </w:p>
-    <w:p>
-      <w:pPr>
-        <w:pStyle w:val="Subttulo"/>
-      </w:pPr>
-      <w:r>
-        <w:t>Funciones sociales:</w:t>
-      </w:r>
-    </w:p>
-    <w:p>
-      <w:r>
-        <w:t xml:space="preserve">· Sistema de emparejamiento entre </w:t>
-      </w:r>
-      <w:proofErr w:type="spellStart"/>
-      <w:r>
-        <w:t>Trainers</w:t>
-      </w:r>
-      <w:proofErr w:type="spellEnd"/>
-      <w:r>
-        <w:t xml:space="preserve"> por equipo(</w:t>
-      </w:r>
-      <w:proofErr w:type="spellStart"/>
-      <w:r>
-        <w:t>team</w:t>
-      </w:r>
-      <w:proofErr w:type="spellEnd"/>
-      <w:r>
-        <w:t>) y amistad (</w:t>
-      </w:r>
-      <w:proofErr w:type="spellStart"/>
-      <w:r>
-        <w:t>friend</w:t>
-      </w:r>
-      <w:proofErr w:type="spellEnd"/>
-      <w:r>
-        <w:t xml:space="preserve">). Un </w:t>
+    </w:p>
+    <w:p>
+      <w:pPr>
+        <w:pStyle w:val="Prrafodelista"/>
+        <w:numPr>
+          <w:ilvl w:val="0"/>
+          <w:numId w:val="2"/>
+        </w:numPr>
+      </w:pPr>
+      <w:r>
+        <w:t xml:space="preserve">Un </w:t>
       </w:r>
       <w:proofErr w:type="spellStart"/>
       <w:r>
@@ -311,136 +831,17 @@
       </w:r>
       <w:proofErr w:type="spellEnd"/>
       <w:r>
-        <w:t xml:space="preserve"> podría solicitar amistad y ver los atributos visibles (</w:t>
-      </w:r>
-      <w:proofErr w:type="spellStart"/>
-      <w:r>
-        <w:t>attrs</w:t>
-      </w:r>
-      <w:proofErr w:type="spellEnd"/>
-      <w:r>
-        <w:t xml:space="preserve">. públicos obtenidos de la API de </w:t>
-      </w:r>
-      <w:proofErr w:type="spellStart"/>
-      <w:proofErr w:type="gramStart"/>
-      <w:r>
-        <w:t>P.Go</w:t>
-      </w:r>
-      <w:proofErr w:type="spellEnd"/>
-      <w:proofErr w:type="gramEnd"/>
-      <w:r>
-        <w:t xml:space="preserve">) </w:t>
-      </w:r>
-      <w:proofErr w:type="spellStart"/>
-      <w:r>
-        <w:t>de</w:t>
-      </w:r>
-      <w:proofErr w:type="spellEnd"/>
-      <w:r>
-        <w:t xml:space="preserve"> otro </w:t>
-      </w:r>
-      <w:proofErr w:type="spellStart"/>
-      <w:r>
-        <w:t>Trainer</w:t>
-      </w:r>
-      <w:proofErr w:type="spellEnd"/>
-      <w:r>
-        <w:t xml:space="preserve"> si lo busca.</w:t>
-      </w:r>
-    </w:p>
-    <w:p>
-      <w:r>
-        <w:t>· Sugerencia de amigos (por cercanía, por equipo, por amigos de amigos).</w:t>
-      </w:r>
-    </w:p>
-    <w:p>
-      <w:r>
-        <w:t>· Crear / registrarse en eventos. Estos pueden ser públicos, para tus amigos, o solo para un equipo</w:t>
-      </w:r>
-      <w:r>
-        <w:t>.</w:t>
-      </w:r>
-    </w:p>
-    <w:p>
-      <w:r>
-        <w:t>· Notificar sobre entrenadores cercanos (amigos y del mismo equipo) en el mapa.</w:t>
-      </w:r>
-    </w:p>
-    <w:p>
-      <w:r>
-        <w:t xml:space="preserve">· Estar informado sobre eventos próximos, como pueden ser las </w:t>
-      </w:r>
-      <w:proofErr w:type="spellStart"/>
-      <w:r>
-        <w:t>Raids</w:t>
-      </w:r>
-      <w:proofErr w:type="spellEnd"/>
-      <w:r>
-        <w:t xml:space="preserve">, eventos oficiales (Navidad, </w:t>
-      </w:r>
-      <w:proofErr w:type="spellStart"/>
-      <w:r>
-        <w:t>etc</w:t>
-      </w:r>
-      <w:proofErr w:type="spellEnd"/>
-      <w:r>
-        <w:t xml:space="preserve">) por localización o fecha mediante un </w:t>
-      </w:r>
-      <w:proofErr w:type="spellStart"/>
-      <w:r>
-        <w:t>feed</w:t>
-      </w:r>
-      <w:proofErr w:type="spellEnd"/>
-      <w:r>
-        <w:t xml:space="preserve"> (</w:t>
-      </w:r>
-      <w:proofErr w:type="spellStart"/>
-      <w:r>
-        <w:t>APIs</w:t>
-      </w:r>
-      <w:proofErr w:type="spellEnd"/>
-      <w:r>
-        <w:t xml:space="preserve"> no oficiales de </w:t>
-      </w:r>
-      <w:proofErr w:type="spellStart"/>
-      <w:r>
-        <w:t>fansites</w:t>
-      </w:r>
-      <w:proofErr w:type="spellEnd"/>
-      <w:r>
-        <w:t>).</w:t>
-      </w:r>
-    </w:p>
-    <w:p>
-      <w:r>
-        <w:t>· Tablón de anuncios/preguntas –temporales- (tipo foro). (¿Públicos o por equipos?)</w:t>
-      </w:r>
-    </w:p>
-    <w:p>
-      <w:r>
-        <w:t xml:space="preserve">· Sistema de votos / </w:t>
-      </w:r>
-      <w:proofErr w:type="spellStart"/>
-      <w:r>
-        <w:t>likes</w:t>
-      </w:r>
-      <w:proofErr w:type="spellEnd"/>
-      <w:r>
-        <w:t>.</w:t>
-      </w:r>
-    </w:p>
-    <w:p>
-      <w:r>
-        <w:t xml:space="preserve">· Sistema de reportes y </w:t>
-      </w:r>
-      <w:proofErr w:type="spellStart"/>
-      <w:r>
-        <w:t>baneos</w:t>
-      </w:r>
-      <w:proofErr w:type="spellEnd"/>
-      <w:r>
-        <w:t xml:space="preserve"> automático (¿IA?).</w:t>
-      </w:r>
+        <w:t xml:space="preserve"> podrá:</w:t>
+      </w:r>
+    </w:p>
+    <w:p>
+      <w:pPr>
+        <w:pStyle w:val="Prrafodelista"/>
+        <w:numPr>
+          <w:ilvl w:val="1"/>
+          <w:numId w:val="2"/>
+        </w:numPr>
+      </w:pPr>
     </w:p>
     <w:sectPr>
       <w:pgSz w:w="11906" w:h="16838"/>
@@ -450,6 +851,189 @@
     </w:sectPr>
   </w:body>
 </w:document>
+</file>
+
+<file path=word/numbering.xml><?xml version="1.0" encoding="utf-8"?>
+<w:numbering xmlns:wpc="http://schemas.microsoft.com/office/word/2010/wordprocessingCanvas" xmlns:cx="http://schemas.microsoft.com/office/drawing/2014/chartex" xmlns:cx1="http://schemas.microsoft.com/office/drawing/2015/9/8/chartex" xmlns:mc="http://schemas.openxmlformats.org/markup-compatibility/2006" xmlns:o="urn:schemas-microsoft-com:office:office" xmlns:r="http://schemas.openxmlformats.org/officeDocument/2006/relationships" xmlns:m="http://schemas.openxmlformats.org/officeDocument/2006/math" xmlns:v="urn:schemas-microsoft-com:vml" xmlns:wp14="http://schemas.microsoft.com/office/word/2010/wordprocessingDrawing" xmlns:wp="http://schemas.openxmlformats.org/drawingml/2006/wordprocessingDrawing" xmlns:w10="urn:schemas-microsoft-com:office:word" xmlns:w="http://schemas.openxmlformats.org/wordprocessingml/2006/main" xmlns:w14="http://schemas.microsoft.com/office/word/2010/wordml" xmlns:w15="http://schemas.microsoft.com/office/word/2012/wordml" xmlns:w16se="http://schemas.microsoft.com/office/word/2015/wordml/symex" xmlns:wpg="http://schemas.microsoft.com/office/word/2010/wordprocessingGroup" xmlns:wpi="http://schemas.microsoft.com/office/word/2010/wordprocessingInk" xmlns:wne="http://schemas.microsoft.com/office/word/2006/wordml" xmlns:wps="http://schemas.microsoft.com/office/word/2010/wordprocessingShape" mc:Ignorable="w14 w15 w16se wp14">
+  <w:abstractNum w:abstractNumId="0" w15:restartNumberingAfterBreak="0">
+    <w:nsid w:val="05DE4DF0"/>
+    <w:multiLevelType w:val="hybridMultilevel"/>
+    <w:tmpl w:val="668EBA98"/>
+    <w:lvl w:ilvl="0" w:tplc="0C0A000F">
+      <w:start w:val="1"/>
+      <w:numFmt w:val="decimal"/>
+      <w:lvlText w:val="%1."/>
+      <w:lvlJc w:val="left"/>
+      <w:pPr>
+        <w:ind w:left="720" w:hanging="360"/>
+      </w:pPr>
+    </w:lvl>
+    <w:lvl w:ilvl="1" w:tplc="0C0A0019">
+      <w:start w:val="1"/>
+      <w:numFmt w:val="lowerLetter"/>
+      <w:lvlText w:val="%2."/>
+      <w:lvlJc w:val="left"/>
+      <w:pPr>
+        <w:ind w:left="1440" w:hanging="360"/>
+      </w:pPr>
+    </w:lvl>
+    <w:lvl w:ilvl="2" w:tplc="0C0A001B" w:tentative="1">
+      <w:start w:val="1"/>
+      <w:numFmt w:val="lowerRoman"/>
+      <w:lvlText w:val="%3."/>
+      <w:lvlJc w:val="right"/>
+      <w:pPr>
+        <w:ind w:left="2160" w:hanging="180"/>
+      </w:pPr>
+    </w:lvl>
+    <w:lvl w:ilvl="3" w:tplc="0C0A000F" w:tentative="1">
+      <w:start w:val="1"/>
+      <w:numFmt w:val="decimal"/>
+      <w:lvlText w:val="%4."/>
+      <w:lvlJc w:val="left"/>
+      <w:pPr>
+        <w:ind w:left="2880" w:hanging="360"/>
+      </w:pPr>
+    </w:lvl>
+    <w:lvl w:ilvl="4" w:tplc="0C0A0019" w:tentative="1">
+      <w:start w:val="1"/>
+      <w:numFmt w:val="lowerLetter"/>
+      <w:lvlText w:val="%5."/>
+      <w:lvlJc w:val="left"/>
+      <w:pPr>
+        <w:ind w:left="3600" w:hanging="360"/>
+      </w:pPr>
+    </w:lvl>
+    <w:lvl w:ilvl="5" w:tplc="0C0A001B" w:tentative="1">
+      <w:start w:val="1"/>
+      <w:numFmt w:val="lowerRoman"/>
+      <w:lvlText w:val="%6."/>
+      <w:lvlJc w:val="right"/>
+      <w:pPr>
+        <w:ind w:left="4320" w:hanging="180"/>
+      </w:pPr>
+    </w:lvl>
+    <w:lvl w:ilvl="6" w:tplc="0C0A000F" w:tentative="1">
+      <w:start w:val="1"/>
+      <w:numFmt w:val="decimal"/>
+      <w:lvlText w:val="%7."/>
+      <w:lvlJc w:val="left"/>
+      <w:pPr>
+        <w:ind w:left="5040" w:hanging="360"/>
+      </w:pPr>
+    </w:lvl>
+    <w:lvl w:ilvl="7" w:tplc="0C0A0019" w:tentative="1">
+      <w:start w:val="1"/>
+      <w:numFmt w:val="lowerLetter"/>
+      <w:lvlText w:val="%8."/>
+      <w:lvlJc w:val="left"/>
+      <w:pPr>
+        <w:ind w:left="5760" w:hanging="360"/>
+      </w:pPr>
+    </w:lvl>
+    <w:lvl w:ilvl="8" w:tplc="0C0A001B" w:tentative="1">
+      <w:start w:val="1"/>
+      <w:numFmt w:val="lowerRoman"/>
+      <w:lvlText w:val="%9."/>
+      <w:lvlJc w:val="right"/>
+      <w:pPr>
+        <w:ind w:left="6480" w:hanging="180"/>
+      </w:pPr>
+    </w:lvl>
+  </w:abstractNum>
+  <w:abstractNum w:abstractNumId="1" w15:restartNumberingAfterBreak="0">
+    <w:nsid w:val="17886418"/>
+    <w:multiLevelType w:val="hybridMultilevel"/>
+    <w:tmpl w:val="6A06E00E"/>
+    <w:lvl w:ilvl="0" w:tplc="0C0A000F">
+      <w:start w:val="1"/>
+      <w:numFmt w:val="decimal"/>
+      <w:lvlText w:val="%1."/>
+      <w:lvlJc w:val="left"/>
+      <w:pPr>
+        <w:ind w:left="720" w:hanging="360"/>
+      </w:pPr>
+    </w:lvl>
+    <w:lvl w:ilvl="1" w:tplc="0C0A0019" w:tentative="1">
+      <w:start w:val="1"/>
+      <w:numFmt w:val="lowerLetter"/>
+      <w:lvlText w:val="%2."/>
+      <w:lvlJc w:val="left"/>
+      <w:pPr>
+        <w:ind w:left="1440" w:hanging="360"/>
+      </w:pPr>
+    </w:lvl>
+    <w:lvl w:ilvl="2" w:tplc="0C0A001B" w:tentative="1">
+      <w:start w:val="1"/>
+      <w:numFmt w:val="lowerRoman"/>
+      <w:lvlText w:val="%3."/>
+      <w:lvlJc w:val="right"/>
+      <w:pPr>
+        <w:ind w:left="2160" w:hanging="180"/>
+      </w:pPr>
+    </w:lvl>
+    <w:lvl w:ilvl="3" w:tplc="0C0A000F" w:tentative="1">
+      <w:start w:val="1"/>
+      <w:numFmt w:val="decimal"/>
+      <w:lvlText w:val="%4."/>
+      <w:lvlJc w:val="left"/>
+      <w:pPr>
+        <w:ind w:left="2880" w:hanging="360"/>
+      </w:pPr>
+    </w:lvl>
+    <w:lvl w:ilvl="4" w:tplc="0C0A0019" w:tentative="1">
+      <w:start w:val="1"/>
+      <w:numFmt w:val="lowerLetter"/>
+      <w:lvlText w:val="%5."/>
+      <w:lvlJc w:val="left"/>
+      <w:pPr>
+        <w:ind w:left="3600" w:hanging="360"/>
+      </w:pPr>
+    </w:lvl>
+    <w:lvl w:ilvl="5" w:tplc="0C0A001B" w:tentative="1">
+      <w:start w:val="1"/>
+      <w:numFmt w:val="lowerRoman"/>
+      <w:lvlText w:val="%6."/>
+      <w:lvlJc w:val="right"/>
+      <w:pPr>
+        <w:ind w:left="4320" w:hanging="180"/>
+      </w:pPr>
+    </w:lvl>
+    <w:lvl w:ilvl="6" w:tplc="0C0A000F" w:tentative="1">
+      <w:start w:val="1"/>
+      <w:numFmt w:val="decimal"/>
+      <w:lvlText w:val="%7."/>
+      <w:lvlJc w:val="left"/>
+      <w:pPr>
+        <w:ind w:left="5040" w:hanging="360"/>
+      </w:pPr>
+    </w:lvl>
+    <w:lvl w:ilvl="7" w:tplc="0C0A0019" w:tentative="1">
+      <w:start w:val="1"/>
+      <w:numFmt w:val="lowerLetter"/>
+      <w:lvlText w:val="%8."/>
+      <w:lvlJc w:val="left"/>
+      <w:pPr>
+        <w:ind w:left="5760" w:hanging="360"/>
+      </w:pPr>
+    </w:lvl>
+    <w:lvl w:ilvl="8" w:tplc="0C0A001B" w:tentative="1">
+      <w:start w:val="1"/>
+      <w:numFmt w:val="lowerRoman"/>
+      <w:lvlText w:val="%9."/>
+      <w:lvlJc w:val="right"/>
+      <w:pPr>
+        <w:ind w:left="6480" w:hanging="180"/>
+      </w:pPr>
+    </w:lvl>
+  </w:abstractNum>
+  <w:num w:numId="1">
+    <w:abstractNumId w:val="1"/>
+  </w:num>
+  <w:num w:numId="2">
+    <w:abstractNumId w:val="0"/>
+  </w:num>
+</w:numbering>
 </file>
 
 <file path=word/styles.xml><?xml version="1.0" encoding="utf-8"?>
@@ -938,6 +1522,17 @@
       <w:spacing w:val="15"/>
     </w:rPr>
   </w:style>
+  <w:style w:type="paragraph" w:styleId="Prrafodelista">
+    <w:name w:val="List Paragraph"/>
+    <w:basedOn w:val="Normal"/>
+    <w:uiPriority w:val="34"/>
+    <w:qFormat/>
+    <w:rsid w:val="004E1BDE"/>
+    <w:pPr>
+      <w:ind w:left="720"/>
+      <w:contextualSpacing/>
+    </w:pPr>
+  </w:style>
 </w:styles>
 </file>
 

</xml_diff>